<commit_message>
First edition of file
This commit will...
Show the first change in the document.
Why was this change made?
To start changing our document.
</commit_message>
<xml_diff>
--- a/Software Quality - Versioning Excercise.docx
+++ b/Software Quality - Versioning Excercise.docx
@@ -123,6 +123,13 @@
               </w:rPr>
               <w:t>1.0</w:t>
             </w:r>
+            <w:r>
+              <w:rPr>
+                <w:sz w:val="24"/>
+                <w:lang w:val="en-US"/>
+              </w:rPr>
+              <w:t>.1</w:t>
+            </w:r>
           </w:p>
         </w:tc>
         <w:tc>
@@ -197,7 +204,7 @@
                 <w:sz w:val="24"/>
                 <w:lang w:val="en-US"/>
               </w:rPr>
-              <w:t>Creation of first version.</w:t>
+              <w:t>First change made</w:t>
             </w:r>
           </w:p>
         </w:tc>
@@ -242,7 +249,21 @@
           <w:sz w:val="24"/>
           <w:lang w:val="en-US"/>
         </w:rPr>
-        <w:t>Software Quality is the value given by stakeholders.</w:t>
+        <w:t>Software Quality is the value given by stakeholders</w:t>
+      </w:r>
+      <w:r>
+        <w:rPr>
+          <w:sz w:val="24"/>
+          <w:lang w:val="en-US"/>
+        </w:rPr>
+        <w:t xml:space="preserve"> which are end-users and administrators</w:t>
+      </w:r>
+      <w:r>
+        <w:rPr>
+          <w:sz w:val="24"/>
+          <w:lang w:val="en-US"/>
+        </w:rPr>
+        <w:t>.</w:t>
       </w:r>
       <w:bookmarkStart w:id="0" w:name="_GoBack"/>
       <w:bookmarkEnd w:id="0"/>

</xml_diff>

<commit_message>
Software Quality - Versioning Exercise
I added Factors and characteristics that determine the quality of software.
</commit_message>
<xml_diff>
--- a/Software Quality - Versioning Excercise.docx
+++ b/Software Quality - Versioning Excercise.docx
@@ -10,7 +10,7 @@
           <w:left w:w="10" w:type="dxa"/>
           <w:right w:w="10" w:type="dxa"/>
         </w:tblCellMar>
-        <w:tblLook w:val="0000" w:firstRow="0" w:lastRow="0" w:firstColumn="0" w:lastColumn="0" w:noHBand="0" w:noVBand="0"/>
+        <w:tblLook w:val="04A0" w:firstRow="1" w:lastRow="0" w:firstColumn="1" w:lastColumn="0" w:noHBand="0" w:noVBand="1"/>
       </w:tblPr>
       <w:tblGrid>
         <w:gridCol w:w="977"/>
@@ -335,13 +335,15 @@
           </w:tcPr>
           <w:p>
             <w:pPr>
-              <w:spacing w:after="0"/>
-              <w:rPr>
+              <w:spacing w:after="0" w:line="240" w:lineRule="auto"/>
+              <w:rPr>
+                <w:rFonts w:ascii="Calibri" w:eastAsia="Calibri" w:hAnsi="Calibri" w:cs="Calibri"/>
                 <w:sz w:val="24"/>
               </w:rPr>
             </w:pPr>
             <w:r>
               <w:rPr>
+                <w:rFonts w:ascii="Calibri" w:eastAsia="Calibri" w:hAnsi="Calibri" w:cs="Calibri"/>
                 <w:sz w:val="24"/>
               </w:rPr>
               <w:t>1.0.2</w:t>
@@ -365,31 +367,53 @@
           </w:tcPr>
           <w:p>
             <w:pPr>
-              <w:spacing w:after="0"/>
-              <w:rPr>
+              <w:spacing w:after="0" w:line="240" w:lineRule="auto"/>
+              <w:rPr>
+                <w:rFonts w:ascii="Calibri" w:eastAsia="Calibri" w:hAnsi="Calibri" w:cs="Calibri"/>
                 <w:sz w:val="24"/>
               </w:rPr>
             </w:pPr>
+            <w:proofErr w:type="spellStart"/>
             <w:r>
               <w:rPr>
-                <w:sz w:val="24"/>
-              </w:rPr>
-              <w:t xml:space="preserve">Oscar </w:t>
+                <w:rFonts w:ascii="Calibri" w:eastAsia="Calibri" w:hAnsi="Calibri" w:cs="Calibri"/>
+                <w:sz w:val="24"/>
+              </w:rPr>
+              <w:t>Royerth</w:t>
+            </w:r>
+            <w:proofErr w:type="spellEnd"/>
+            <w:r>
+              <w:rPr>
+                <w:rFonts w:ascii="Calibri" w:eastAsia="Calibri" w:hAnsi="Calibri" w:cs="Calibri"/>
+                <w:sz w:val="24"/>
+              </w:rPr>
+              <w:t xml:space="preserve"> </w:t>
             </w:r>
             <w:proofErr w:type="spellStart"/>
             <w:r>
               <w:rPr>
-                <w:sz w:val="24"/>
-              </w:rPr>
-              <w:t>Delgadillo</w:t>
+                <w:rFonts w:ascii="Calibri" w:eastAsia="Calibri" w:hAnsi="Calibri" w:cs="Calibri"/>
+                <w:sz w:val="24"/>
+              </w:rPr>
+              <w:t>Encinas</w:t>
             </w:r>
             <w:proofErr w:type="spellEnd"/>
             <w:r>
               <w:rPr>
-                <w:sz w:val="24"/>
-              </w:rPr>
-              <w:t xml:space="preserve"> Tovar</w:t>
+                <w:rFonts w:ascii="Calibri" w:eastAsia="Calibri" w:hAnsi="Calibri" w:cs="Calibri"/>
+                <w:sz w:val="24"/>
+              </w:rPr>
+              <w:t xml:space="preserve"> </w:t>
             </w:r>
+            <w:proofErr w:type="spellStart"/>
+            <w:r>
+              <w:rPr>
+                <w:rFonts w:ascii="Calibri" w:eastAsia="Calibri" w:hAnsi="Calibri" w:cs="Calibri"/>
+                <w:sz w:val="24"/>
+              </w:rPr>
+              <w:t>Aduviri</w:t>
+            </w:r>
+            <w:proofErr w:type="spellEnd"/>
           </w:p>
         </w:tc>
         <w:tc>
@@ -409,13 +433,15 @@
           </w:tcPr>
           <w:p>
             <w:pPr>
-              <w:spacing w:after="0"/>
-              <w:rPr>
+              <w:spacing w:after="0" w:line="240" w:lineRule="auto"/>
+              <w:rPr>
+                <w:rFonts w:ascii="Calibri" w:eastAsia="Calibri" w:hAnsi="Calibri" w:cs="Calibri"/>
                 <w:sz w:val="24"/>
               </w:rPr>
             </w:pPr>
             <w:r>
               <w:rPr>
+                <w:rFonts w:ascii="Calibri" w:eastAsia="Calibri" w:hAnsi="Calibri" w:cs="Calibri"/>
                 <w:sz w:val="24"/>
               </w:rPr>
               <w:t>07/24/2017</w:t>
@@ -439,16 +465,18 @@
           </w:tcPr>
           <w:p>
             <w:pPr>
-              <w:spacing w:after="0"/>
-              <w:rPr>
+              <w:spacing w:after="0" w:line="240" w:lineRule="auto"/>
+              <w:rPr>
+                <w:rFonts w:ascii="Calibri" w:eastAsia="Calibri" w:hAnsi="Calibri" w:cs="Calibri"/>
                 <w:sz w:val="24"/>
               </w:rPr>
             </w:pPr>
             <w:r>
               <w:rPr>
-                <w:sz w:val="24"/>
-              </w:rPr>
-              <w:t>Add Software Testing concept</w:t>
+                <w:rFonts w:ascii="Calibri" w:eastAsia="Calibri" w:hAnsi="Calibri" w:cs="Calibri"/>
+                <w:sz w:val="24"/>
+              </w:rPr>
+              <w:t>Second change mode</w:t>
             </w:r>
           </w:p>
         </w:tc>
@@ -687,12 +715,351 @@
           <w:sz w:val="24"/>
         </w:rPr>
       </w:pPr>
+    </w:p>
+    <w:p>
+      <w:pPr>
+        <w:spacing w:after="0" w:line="240" w:lineRule="auto"/>
+        <w:rPr>
+          <w:rFonts w:ascii="Arial" w:eastAsia="Arial" w:hAnsi="Arial" w:cs="Arial"/>
+          <w:sz w:val="24"/>
+        </w:rPr>
+      </w:pPr>
+      <w:r>
+        <w:rPr>
+          <w:rFonts w:ascii="Arial" w:eastAsia="Arial" w:hAnsi="Arial" w:cs="Arial"/>
+          <w:sz w:val="24"/>
+        </w:rPr>
+        <w:t>Factors and characteristics that determine the quality of software</w:t>
+      </w:r>
+      <w:r>
+        <w:rPr>
+          <w:rFonts w:ascii="Arial" w:eastAsia="Arial" w:hAnsi="Arial" w:cs="Arial"/>
+          <w:sz w:val="24"/>
+        </w:rPr>
+        <w:t>:</w:t>
+      </w:r>
+    </w:p>
+    <w:p>
+      <w:pPr>
+        <w:spacing w:after="0" w:line="240" w:lineRule="auto"/>
+        <w:rPr>
+          <w:rFonts w:ascii="Arial" w:eastAsia="Arial" w:hAnsi="Arial" w:cs="Arial"/>
+          <w:sz w:val="24"/>
+        </w:rPr>
+      </w:pPr>
+    </w:p>
+    <w:p>
+      <w:pPr>
+        <w:pStyle w:val="ListParagraph"/>
+        <w:numPr>
+          <w:ilvl w:val="0"/>
+          <w:numId w:val="1"/>
+        </w:numPr>
+        <w:spacing w:after="0" w:line="240" w:lineRule="auto"/>
+        <w:rPr>
+          <w:rFonts w:ascii="Arial" w:eastAsia="Arial" w:hAnsi="Arial" w:cs="Arial"/>
+          <w:sz w:val="24"/>
+        </w:rPr>
+      </w:pPr>
+      <w:proofErr w:type="spellStart"/>
+      <w:r>
+        <w:rPr>
+          <w:rFonts w:ascii="Arial" w:eastAsia="Arial" w:hAnsi="Arial" w:cs="Arial"/>
+          <w:sz w:val="24"/>
+        </w:rPr>
+        <w:t>Functionability</w:t>
+      </w:r>
+      <w:proofErr w:type="spellEnd"/>
+      <w:r>
+        <w:rPr>
+          <w:rFonts w:ascii="Arial" w:eastAsia="Arial" w:hAnsi="Arial" w:cs="Arial"/>
+          <w:sz w:val="24"/>
+        </w:rPr>
+        <w:t>: that the user can use the software</w:t>
+      </w:r>
+      <w:r>
+        <w:rPr>
+          <w:rFonts w:ascii="Arial" w:eastAsia="Arial" w:hAnsi="Arial" w:cs="Arial"/>
+          <w:sz w:val="24"/>
+        </w:rPr>
+        <w:t>.</w:t>
+      </w:r>
+    </w:p>
+    <w:p>
+      <w:pPr>
+        <w:spacing w:after="0" w:line="240" w:lineRule="auto"/>
+        <w:rPr>
+          <w:rFonts w:ascii="Arial" w:eastAsia="Arial" w:hAnsi="Arial" w:cs="Arial"/>
+          <w:sz w:val="24"/>
+        </w:rPr>
+      </w:pPr>
+    </w:p>
+    <w:p>
+      <w:pPr>
+        <w:pStyle w:val="ListParagraph"/>
+        <w:numPr>
+          <w:ilvl w:val="0"/>
+          <w:numId w:val="1"/>
+        </w:numPr>
+        <w:spacing w:after="0" w:line="240" w:lineRule="auto"/>
+        <w:rPr>
+          <w:rFonts w:ascii="Arial" w:eastAsia="Arial" w:hAnsi="Arial" w:cs="Arial"/>
+          <w:sz w:val="24"/>
+        </w:rPr>
+      </w:pPr>
+      <w:r>
+        <w:rPr>
+          <w:rFonts w:ascii="Arial" w:eastAsia="Arial" w:hAnsi="Arial" w:cs="Arial"/>
+          <w:sz w:val="24"/>
+        </w:rPr>
+        <w:t>Reliability: the data are integral</w:t>
+      </w:r>
+      <w:r>
+        <w:rPr>
+          <w:rFonts w:ascii="Arial" w:eastAsia="Arial" w:hAnsi="Arial" w:cs="Arial"/>
+          <w:sz w:val="24"/>
+        </w:rPr>
+        <w:t>.</w:t>
+      </w:r>
+    </w:p>
+    <w:p>
+      <w:pPr>
+        <w:spacing w:after="0" w:line="240" w:lineRule="auto"/>
+        <w:rPr>
+          <w:rFonts w:ascii="Arial" w:eastAsia="Arial" w:hAnsi="Arial" w:cs="Arial"/>
+          <w:sz w:val="24"/>
+        </w:rPr>
+      </w:pPr>
+    </w:p>
+    <w:p>
+      <w:pPr>
+        <w:pStyle w:val="ListParagraph"/>
+        <w:numPr>
+          <w:ilvl w:val="0"/>
+          <w:numId w:val="1"/>
+        </w:numPr>
+        <w:spacing w:after="0" w:line="240" w:lineRule="auto"/>
+        <w:rPr>
+          <w:rFonts w:ascii="Arial" w:eastAsia="Arial" w:hAnsi="Arial" w:cs="Arial"/>
+          <w:sz w:val="24"/>
+        </w:rPr>
+      </w:pPr>
+      <w:r>
+        <w:rPr>
+          <w:rFonts w:ascii="Arial" w:eastAsia="Arial" w:hAnsi="Arial" w:cs="Arial"/>
+          <w:sz w:val="24"/>
+        </w:rPr>
+        <w:t>Usability: ease of use, ease of learning and use</w:t>
+      </w:r>
+      <w:r>
+        <w:rPr>
+          <w:rFonts w:ascii="Arial" w:eastAsia="Arial" w:hAnsi="Arial" w:cs="Arial"/>
+          <w:sz w:val="24"/>
+        </w:rPr>
+        <w:t>.</w:t>
+      </w:r>
+    </w:p>
+    <w:p>
+      <w:pPr>
+        <w:spacing w:after="0" w:line="240" w:lineRule="auto"/>
+        <w:rPr>
+          <w:rFonts w:ascii="Arial" w:eastAsia="Arial" w:hAnsi="Arial" w:cs="Arial"/>
+          <w:sz w:val="24"/>
+        </w:rPr>
+      </w:pPr>
+    </w:p>
+    <w:p>
+      <w:pPr>
+        <w:pStyle w:val="ListParagraph"/>
+        <w:numPr>
+          <w:ilvl w:val="0"/>
+          <w:numId w:val="1"/>
+        </w:numPr>
+        <w:spacing w:after="0" w:line="240" w:lineRule="auto"/>
+        <w:rPr>
+          <w:rFonts w:ascii="Arial" w:eastAsia="Arial" w:hAnsi="Arial" w:cs="Arial"/>
+          <w:sz w:val="24"/>
+        </w:rPr>
+      </w:pPr>
+      <w:r>
+        <w:rPr>
+          <w:rFonts w:ascii="Arial" w:eastAsia="Arial" w:hAnsi="Arial" w:cs="Arial"/>
+          <w:sz w:val="24"/>
+        </w:rPr>
+        <w:t>Portability: compatible with other platforms</w:t>
+      </w:r>
+      <w:r>
+        <w:rPr>
+          <w:rFonts w:ascii="Arial" w:eastAsia="Arial" w:hAnsi="Arial" w:cs="Arial"/>
+          <w:sz w:val="24"/>
+        </w:rPr>
+        <w:t>.</w:t>
+      </w:r>
+    </w:p>
+    <w:p>
+      <w:pPr>
+        <w:spacing w:after="0" w:line="240" w:lineRule="auto"/>
+        <w:rPr>
+          <w:rFonts w:ascii="Arial" w:eastAsia="Arial" w:hAnsi="Arial" w:cs="Arial"/>
+          <w:sz w:val="24"/>
+        </w:rPr>
+      </w:pPr>
+    </w:p>
+    <w:p>
+      <w:pPr>
+        <w:pStyle w:val="ListParagraph"/>
+        <w:numPr>
+          <w:ilvl w:val="0"/>
+          <w:numId w:val="1"/>
+        </w:numPr>
+        <w:spacing w:after="0" w:line="240" w:lineRule="auto"/>
+        <w:rPr>
+          <w:rFonts w:ascii="Arial" w:eastAsia="Arial" w:hAnsi="Arial" w:cs="Arial"/>
+          <w:sz w:val="24"/>
+        </w:rPr>
+      </w:pPr>
+      <w:r>
+        <w:rPr>
+          <w:rFonts w:ascii="Arial" w:eastAsia="Arial" w:hAnsi="Arial" w:cs="Arial"/>
+          <w:sz w:val="24"/>
+        </w:rPr>
+        <w:t>Compatibility: visible and executable on the running platform</w:t>
+      </w:r>
+      <w:r>
+        <w:rPr>
+          <w:rFonts w:ascii="Arial" w:eastAsia="Arial" w:hAnsi="Arial" w:cs="Arial"/>
+          <w:sz w:val="24"/>
+        </w:rPr>
+        <w:t>.</w:t>
+      </w:r>
+    </w:p>
+    <w:p>
+      <w:pPr>
+        <w:spacing w:after="0" w:line="240" w:lineRule="auto"/>
+        <w:rPr>
+          <w:rFonts w:ascii="Arial" w:eastAsia="Arial" w:hAnsi="Arial" w:cs="Arial"/>
+          <w:sz w:val="24"/>
+        </w:rPr>
+      </w:pPr>
+    </w:p>
+    <w:p>
+      <w:pPr>
+        <w:pStyle w:val="ListParagraph"/>
+        <w:numPr>
+          <w:ilvl w:val="0"/>
+          <w:numId w:val="1"/>
+        </w:numPr>
+        <w:spacing w:after="0" w:line="240" w:lineRule="auto"/>
+        <w:rPr>
+          <w:rFonts w:ascii="Arial" w:eastAsia="Arial" w:hAnsi="Arial" w:cs="Arial"/>
+          <w:sz w:val="24"/>
+        </w:rPr>
+      </w:pPr>
+      <w:r>
+        <w:rPr>
+          <w:rFonts w:ascii="Arial" w:eastAsia="Arial" w:hAnsi="Arial" w:cs="Arial"/>
+          <w:sz w:val="24"/>
+        </w:rPr>
+        <w:t>Correction: able to give maintenance</w:t>
+      </w:r>
+      <w:r>
+        <w:rPr>
+          <w:rFonts w:ascii="Arial" w:eastAsia="Arial" w:hAnsi="Arial" w:cs="Arial"/>
+          <w:sz w:val="24"/>
+        </w:rPr>
+        <w:t>.</w:t>
+      </w:r>
+    </w:p>
+    <w:p>
+      <w:pPr>
+        <w:spacing w:after="0" w:line="240" w:lineRule="auto"/>
+        <w:rPr>
+          <w:rFonts w:ascii="Arial" w:eastAsia="Arial" w:hAnsi="Arial" w:cs="Arial"/>
+          <w:sz w:val="24"/>
+        </w:rPr>
+      </w:pPr>
+    </w:p>
+    <w:p>
+      <w:pPr>
+        <w:pStyle w:val="ListParagraph"/>
+        <w:numPr>
+          <w:ilvl w:val="0"/>
+          <w:numId w:val="1"/>
+        </w:numPr>
+        <w:spacing w:after="0" w:line="240" w:lineRule="auto"/>
+        <w:rPr>
+          <w:rFonts w:ascii="Arial" w:eastAsia="Arial" w:hAnsi="Arial" w:cs="Arial"/>
+          <w:sz w:val="24"/>
+        </w:rPr>
+      </w:pPr>
+      <w:r>
+        <w:rPr>
+          <w:rFonts w:ascii="Arial" w:eastAsia="Arial" w:hAnsi="Arial" w:cs="Arial"/>
+          <w:sz w:val="24"/>
+        </w:rPr>
+        <w:t>Efficient: it does what it should well, it does it a while and there is no wastage of resources</w:t>
+      </w:r>
+      <w:r>
+        <w:rPr>
+          <w:rFonts w:ascii="Arial" w:eastAsia="Arial" w:hAnsi="Arial" w:cs="Arial"/>
+          <w:sz w:val="24"/>
+        </w:rPr>
+        <w:t>.</w:t>
+      </w:r>
+    </w:p>
+    <w:p>
+      <w:pPr>
+        <w:spacing w:after="0" w:line="240" w:lineRule="auto"/>
+        <w:rPr>
+          <w:rFonts w:ascii="Arial" w:eastAsia="Arial" w:hAnsi="Arial" w:cs="Arial"/>
+          <w:sz w:val="24"/>
+        </w:rPr>
+      </w:pPr>
+    </w:p>
+    <w:p>
+      <w:pPr>
+        <w:pStyle w:val="ListParagraph"/>
+        <w:numPr>
+          <w:ilvl w:val="0"/>
+          <w:numId w:val="1"/>
+        </w:numPr>
+        <w:spacing w:after="0" w:line="240" w:lineRule="auto"/>
+        <w:rPr>
+          <w:rFonts w:ascii="Arial" w:eastAsia="Arial" w:hAnsi="Arial" w:cs="Arial"/>
+          <w:sz w:val="24"/>
+        </w:rPr>
+      </w:pPr>
+      <w:r>
+        <w:rPr>
+          <w:rFonts w:ascii="Arial" w:eastAsia="Arial" w:hAnsi="Arial" w:cs="Arial"/>
+          <w:sz w:val="24"/>
+        </w:rPr>
+        <w:t>Opportunity: easy to access, at any time</w:t>
+      </w:r>
+      <w:r>
+        <w:rPr>
+          <w:rFonts w:ascii="Arial" w:eastAsia="Arial" w:hAnsi="Arial" w:cs="Arial"/>
+          <w:sz w:val="24"/>
+        </w:rPr>
+        <w:t>.</w:t>
+      </w:r>
+      <w:bookmarkStart w:id="0" w:name="_GoBack"/>
+      <w:bookmarkEnd w:id="0"/>
+    </w:p>
+    <w:p>
+      <w:pPr>
+        <w:spacing w:after="0" w:line="240" w:lineRule="auto"/>
+        <w:rPr>
+          <w:rFonts w:ascii="Arial" w:eastAsia="Arial" w:hAnsi="Arial" w:cs="Arial"/>
+          <w:sz w:val="24"/>
+        </w:rPr>
+      </w:pPr>
       <w:r>
         <w:object w:dxaOrig="4979" w:dyaOrig="2280">
           <v:rect id="rectole0000000000" o:spid="_x0000_i1025" style="width:249pt;height:114pt" o:ole="" o:preferrelative="t" stroked="f">
-            <v:imagedata r:id="rId5" o:title=""/>
+            <v:imagedata r:id="rId6" o:title=""/>
           </v:rect>
-          <o:OLEObject Type="Embed" ProgID="StaticDib" ShapeID="rectole0000000000" DrawAspect="Content" ObjectID="_1562400470" r:id="rId6"/>
+          <o:OLEObject Type="Embed" ProgID="StaticDib" ShapeID="rectole0000000000" DrawAspect="Content" ObjectID="_1562415217" r:id="rId7"/>
         </w:object>
       </w:r>
     </w:p>
@@ -704,48 +1071,6 @@
           <w:sz w:val="24"/>
         </w:rPr>
       </w:pPr>
-    </w:p>
-    <w:p>
-      <w:pPr>
-        <w:rPr>
-          <w:b/>
-          <w:sz w:val="24"/>
-        </w:rPr>
-      </w:pPr>
-      <w:r>
-        <w:rPr>
-          <w:b/>
-          <w:sz w:val="24"/>
-        </w:rPr>
-        <w:t>What is Software Testing?</w:t>
-      </w:r>
-    </w:p>
-    <w:p>
-      <w:pPr>
-        <w:jc w:val="both"/>
-        <w:rPr>
-          <w:rFonts w:cs="Arial"/>
-          <w:sz w:val="24"/>
-        </w:rPr>
-      </w:pPr>
-      <w:r>
-        <w:rPr>
-          <w:rFonts w:cs="Arial"/>
-          <w:sz w:val="24"/>
-        </w:rPr>
-        <w:t>Software testing is an activity to check whether the actual results match the expected results and to ensure that the software system is defect free. It involves execution of a software component or system component to evaluate one or more properties of interest.</w:t>
-      </w:r>
-    </w:p>
-    <w:p>
-      <w:pPr>
-        <w:spacing w:after="0" w:line="240" w:lineRule="auto"/>
-        <w:rPr>
-          <w:rFonts w:ascii="Arial" w:eastAsia="Arial" w:hAnsi="Arial" w:cs="Arial"/>
-          <w:sz w:val="24"/>
-        </w:rPr>
-      </w:pPr>
-      <w:bookmarkStart w:id="0" w:name="_GoBack"/>
-      <w:bookmarkEnd w:id="0"/>
     </w:p>
     <w:sectPr>
       <w:pgSz w:w="12240" w:h="15840"/>
@@ -755,6 +1080,127 @@
     </w:sectPr>
   </w:body>
 </w:document>
+</file>
+
+<file path=word/numbering.xml><?xml version="1.0" encoding="utf-8"?>
+<w:numbering xmlns:wpc="http://schemas.microsoft.com/office/word/2010/wordprocessingCanvas" xmlns:mc="http://schemas.openxmlformats.org/markup-compatibility/2006" xmlns:o="urn:schemas-microsoft-com:office:office" xmlns:r="http://schemas.openxmlformats.org/officeDocument/2006/relationships" xmlns:m="http://schemas.openxmlformats.org/officeDocument/2006/math" xmlns:v="urn:schemas-microsoft-com:vml" xmlns:wp14="http://schemas.microsoft.com/office/word/2010/wordprocessingDrawing" xmlns:wp="http://schemas.openxmlformats.org/drawingml/2006/wordprocessingDrawing" xmlns:w10="urn:schemas-microsoft-com:office:word" xmlns:w="http://schemas.openxmlformats.org/wordprocessingml/2006/main" xmlns:w14="http://schemas.microsoft.com/office/word/2010/wordml" xmlns:wpg="http://schemas.microsoft.com/office/word/2010/wordprocessingGroup" xmlns:wpi="http://schemas.microsoft.com/office/word/2010/wordprocessingInk" xmlns:wne="http://schemas.microsoft.com/office/word/2006/wordml" xmlns:wps="http://schemas.microsoft.com/office/word/2010/wordprocessingShape" mc:Ignorable="w14 wp14">
+  <w:abstractNum w:abstractNumId="0">
+    <w:nsid w:val="46074931"/>
+    <w:multiLevelType w:val="hybridMultilevel"/>
+    <w:tmpl w:val="3BB02062"/>
+    <w:lvl w:ilvl="0" w:tplc="04090001">
+      <w:start w:val="1"/>
+      <w:numFmt w:val="bullet"/>
+      <w:lvlText w:val=""/>
+      <w:lvlJc w:val="left"/>
+      <w:pPr>
+        <w:ind w:left="720" w:hanging="360"/>
+      </w:pPr>
+      <w:rPr>
+        <w:rFonts w:ascii="Symbol" w:hAnsi="Symbol" w:hint="default"/>
+      </w:rPr>
+    </w:lvl>
+    <w:lvl w:ilvl="1" w:tplc="04090003" w:tentative="1">
+      <w:start w:val="1"/>
+      <w:numFmt w:val="bullet"/>
+      <w:lvlText w:val="o"/>
+      <w:lvlJc w:val="left"/>
+      <w:pPr>
+        <w:ind w:left="1440" w:hanging="360"/>
+      </w:pPr>
+      <w:rPr>
+        <w:rFonts w:ascii="Courier New" w:hAnsi="Courier New" w:cs="Courier New" w:hint="default"/>
+      </w:rPr>
+    </w:lvl>
+    <w:lvl w:ilvl="2" w:tplc="04090005" w:tentative="1">
+      <w:start w:val="1"/>
+      <w:numFmt w:val="bullet"/>
+      <w:lvlText w:val=""/>
+      <w:lvlJc w:val="left"/>
+      <w:pPr>
+        <w:ind w:left="2160" w:hanging="360"/>
+      </w:pPr>
+      <w:rPr>
+        <w:rFonts w:ascii="Wingdings" w:hAnsi="Wingdings" w:hint="default"/>
+      </w:rPr>
+    </w:lvl>
+    <w:lvl w:ilvl="3" w:tplc="04090001" w:tentative="1">
+      <w:start w:val="1"/>
+      <w:numFmt w:val="bullet"/>
+      <w:lvlText w:val=""/>
+      <w:lvlJc w:val="left"/>
+      <w:pPr>
+        <w:ind w:left="2880" w:hanging="360"/>
+      </w:pPr>
+      <w:rPr>
+        <w:rFonts w:ascii="Symbol" w:hAnsi="Symbol" w:hint="default"/>
+      </w:rPr>
+    </w:lvl>
+    <w:lvl w:ilvl="4" w:tplc="04090003" w:tentative="1">
+      <w:start w:val="1"/>
+      <w:numFmt w:val="bullet"/>
+      <w:lvlText w:val="o"/>
+      <w:lvlJc w:val="left"/>
+      <w:pPr>
+        <w:ind w:left="3600" w:hanging="360"/>
+      </w:pPr>
+      <w:rPr>
+        <w:rFonts w:ascii="Courier New" w:hAnsi="Courier New" w:cs="Courier New" w:hint="default"/>
+      </w:rPr>
+    </w:lvl>
+    <w:lvl w:ilvl="5" w:tplc="04090005" w:tentative="1">
+      <w:start w:val="1"/>
+      <w:numFmt w:val="bullet"/>
+      <w:lvlText w:val=""/>
+      <w:lvlJc w:val="left"/>
+      <w:pPr>
+        <w:ind w:left="4320" w:hanging="360"/>
+      </w:pPr>
+      <w:rPr>
+        <w:rFonts w:ascii="Wingdings" w:hAnsi="Wingdings" w:hint="default"/>
+      </w:rPr>
+    </w:lvl>
+    <w:lvl w:ilvl="6" w:tplc="04090001" w:tentative="1">
+      <w:start w:val="1"/>
+      <w:numFmt w:val="bullet"/>
+      <w:lvlText w:val=""/>
+      <w:lvlJc w:val="left"/>
+      <w:pPr>
+        <w:ind w:left="5040" w:hanging="360"/>
+      </w:pPr>
+      <w:rPr>
+        <w:rFonts w:ascii="Symbol" w:hAnsi="Symbol" w:hint="default"/>
+      </w:rPr>
+    </w:lvl>
+    <w:lvl w:ilvl="7" w:tplc="04090003" w:tentative="1">
+      <w:start w:val="1"/>
+      <w:numFmt w:val="bullet"/>
+      <w:lvlText w:val="o"/>
+      <w:lvlJc w:val="left"/>
+      <w:pPr>
+        <w:ind w:left="5760" w:hanging="360"/>
+      </w:pPr>
+      <w:rPr>
+        <w:rFonts w:ascii="Courier New" w:hAnsi="Courier New" w:cs="Courier New" w:hint="default"/>
+      </w:rPr>
+    </w:lvl>
+    <w:lvl w:ilvl="8" w:tplc="04090005" w:tentative="1">
+      <w:start w:val="1"/>
+      <w:numFmt w:val="bullet"/>
+      <w:lvlText w:val=""/>
+      <w:lvlJc w:val="left"/>
+      <w:pPr>
+        <w:ind w:left="6480" w:hanging="360"/>
+      </w:pPr>
+      <w:rPr>
+        <w:rFonts w:ascii="Wingdings" w:hAnsi="Wingdings" w:hint="default"/>
+      </w:rPr>
+    </w:lvl>
+  </w:abstractNum>
+  <w:num w:numId="1">
+    <w:abstractNumId w:val="0"/>
+  </w:num>
+</w:numbering>
 </file>
 
 <file path=word/styles.xml><?xml version="1.0" encoding="utf-8"?>
@@ -943,6 +1389,17 @@
     <w:uiPriority w:val="99"/>
     <w:semiHidden/>
     <w:unhideWhenUsed/>
+  </w:style>
+  <w:style w:type="paragraph" w:styleId="ListParagraph">
+    <w:name w:val="List Paragraph"/>
+    <w:basedOn w:val="Normal"/>
+    <w:uiPriority w:val="34"/>
+    <w:qFormat/>
+    <w:rsid w:val="00732C53"/>
+    <w:pPr>
+      <w:ind w:left="720"/>
+      <w:contextualSpacing/>
+    </w:pPr>
   </w:style>
 </w:styles>
 </file>

</xml_diff>

<commit_message>
Delete last line of text
</commit_message>
<xml_diff>
--- a/Software Quality - Versioning Excercise.docx
+++ b/Software Quality - Versioning Excercise.docx
@@ -213,23 +213,7 @@
                 <w:rFonts w:ascii="Calibri" w:eastAsia="Calibri" w:hAnsi="Calibri" w:cs="Calibri"/>
                 <w:sz w:val="24"/>
               </w:rPr>
-              <w:t xml:space="preserve">Franco </w:t>
-            </w:r>
-            <w:proofErr w:type="spellStart"/>
-            <w:r>
-              <w:rPr>
-                <w:rFonts w:ascii="Calibri" w:eastAsia="Calibri" w:hAnsi="Calibri" w:cs="Calibri"/>
-                <w:sz w:val="24"/>
-              </w:rPr>
-              <w:t>Aldunate</w:t>
-            </w:r>
-            <w:proofErr w:type="spellEnd"/>
-            <w:r>
-              <w:rPr>
-                <w:rFonts w:ascii="Calibri" w:eastAsia="Calibri" w:hAnsi="Calibri" w:cs="Calibri"/>
-                <w:sz w:val="24"/>
-              </w:rPr>
-              <w:t xml:space="preserve"> Cordero</w:t>
+              <w:t>Franco Aldunate Cordero</w:t>
             </w:r>
           </w:p>
         </w:tc>
@@ -355,47 +339,13 @@
                 <w:sz w:val="24"/>
               </w:rPr>
             </w:pPr>
-            <w:proofErr w:type="spellStart"/>
             <w:r>
               <w:rPr>
                 <w:rFonts w:ascii="Calibri" w:eastAsia="Calibri" w:hAnsi="Calibri" w:cs="Calibri"/>
                 <w:sz w:val="24"/>
               </w:rPr>
-              <w:t>Royerth</w:t>
+              <w:t>Royerth Encinas Aduviri</w:t>
             </w:r>
-            <w:proofErr w:type="spellEnd"/>
-            <w:r>
-              <w:rPr>
-                <w:rFonts w:ascii="Calibri" w:eastAsia="Calibri" w:hAnsi="Calibri" w:cs="Calibri"/>
-                <w:sz w:val="24"/>
-              </w:rPr>
-              <w:t xml:space="preserve"> </w:t>
-            </w:r>
-            <w:proofErr w:type="spellStart"/>
-            <w:r>
-              <w:rPr>
-                <w:rFonts w:ascii="Calibri" w:eastAsia="Calibri" w:hAnsi="Calibri" w:cs="Calibri"/>
-                <w:sz w:val="24"/>
-              </w:rPr>
-              <w:t>Encinas</w:t>
-            </w:r>
-            <w:proofErr w:type="spellEnd"/>
-            <w:r>
-              <w:rPr>
-                <w:rFonts w:ascii="Calibri" w:eastAsia="Calibri" w:hAnsi="Calibri" w:cs="Calibri"/>
-                <w:sz w:val="24"/>
-              </w:rPr>
-              <w:t xml:space="preserve"> </w:t>
-            </w:r>
-            <w:proofErr w:type="spellStart"/>
-            <w:r>
-              <w:rPr>
-                <w:rFonts w:ascii="Calibri" w:eastAsia="Calibri" w:hAnsi="Calibri" w:cs="Calibri"/>
-                <w:sz w:val="24"/>
-              </w:rPr>
-              <w:t>Aduviri</w:t>
-            </w:r>
-            <w:proofErr w:type="spellEnd"/>
           </w:p>
         </w:tc>
         <w:tc>
@@ -527,17 +477,8 @@
                 <w:rFonts w:ascii="Calibri" w:eastAsia="Calibri" w:hAnsi="Calibri" w:cs="Calibri"/>
                 <w:sz w:val="24"/>
               </w:rPr>
-              <w:t xml:space="preserve">Gary Fuentes </w:t>
+              <w:t>Gary Fuentes Negrete</w:t>
             </w:r>
-            <w:proofErr w:type="spellStart"/>
-            <w:r>
-              <w:rPr>
-                <w:rFonts w:ascii="Calibri" w:eastAsia="Calibri" w:hAnsi="Calibri" w:cs="Calibri"/>
-                <w:sz w:val="24"/>
-              </w:rPr>
-              <w:t>Negrete</w:t>
-            </w:r>
-            <w:proofErr w:type="spellEnd"/>
           </w:p>
         </w:tc>
         <w:tc>
@@ -600,18 +541,213 @@
                 <w:rFonts w:ascii="Calibri" w:eastAsia="Calibri" w:hAnsi="Calibri" w:cs="Calibri"/>
                 <w:sz w:val="24"/>
               </w:rPr>
-              <w:t xml:space="preserve">Third </w:t>
-            </w:r>
-            <w:r>
-              <w:rPr>
-                <w:rFonts w:ascii="Calibri" w:eastAsia="Calibri" w:hAnsi="Calibri" w:cs="Calibri"/>
-                <w:sz w:val="24"/>
-              </w:rPr>
-              <w:t xml:space="preserve"> change mode</w:t>
+              <w:t>Third  change mode</w:t>
             </w:r>
           </w:p>
         </w:tc>
       </w:tr>
+      <w:tr>
+        <w:trPr>
+          <w:trHeight w:val="1"/>
+          <w:ins w:id="0" w:author="Windows User" w:date="2017-07-24T16:06:00Z"/>
+        </w:trPr>
+        <w:tc>
+          <w:tcPr>
+            <w:tcW w:w="977" w:type="dxa"/>
+            <w:tcBorders>
+              <w:top w:val="single" w:sz="4" w:space="0" w:color="000000"/>
+              <w:left w:val="single" w:sz="4" w:space="0" w:color="000000"/>
+              <w:bottom w:val="single" w:sz="4" w:space="0" w:color="000000"/>
+              <w:right w:val="single" w:sz="4" w:space="0" w:color="000000"/>
+            </w:tcBorders>
+            <w:shd w:val="clear" w:color="000000" w:fill="FFFFFF"/>
+            <w:tcMar>
+              <w:left w:w="108" w:type="dxa"/>
+              <w:right w:w="108" w:type="dxa"/>
+            </w:tcMar>
+          </w:tcPr>
+          <w:p>
+            <w:pPr>
+              <w:spacing w:after="0" w:line="240" w:lineRule="auto"/>
+              <w:rPr>
+                <w:ins w:id="1" w:author="Windows User" w:date="2017-07-24T16:06:00Z"/>
+                <w:rFonts w:ascii="Calibri" w:eastAsia="Calibri" w:hAnsi="Calibri" w:cs="Calibri"/>
+                <w:sz w:val="24"/>
+              </w:rPr>
+            </w:pPr>
+            <w:ins w:id="2" w:author="Windows User" w:date="2017-07-24T16:06:00Z">
+              <w:r>
+                <w:rPr>
+                  <w:rFonts w:ascii="Calibri" w:eastAsia="Calibri" w:hAnsi="Calibri" w:cs="Calibri"/>
+                  <w:sz w:val="24"/>
+                </w:rPr>
+                <w:t>1.04</w:t>
+              </w:r>
+            </w:ins>
+          </w:p>
+        </w:tc>
+        <w:tc>
+          <w:tcPr>
+            <w:tcW w:w="3345" w:type="dxa"/>
+            <w:tcBorders>
+              <w:top w:val="single" w:sz="4" w:space="0" w:color="000000"/>
+              <w:left w:val="single" w:sz="4" w:space="0" w:color="000000"/>
+              <w:bottom w:val="single" w:sz="4" w:space="0" w:color="000000"/>
+              <w:right w:val="single" w:sz="4" w:space="0" w:color="000000"/>
+            </w:tcBorders>
+            <w:shd w:val="clear" w:color="000000" w:fill="FFFFFF"/>
+            <w:tcMar>
+              <w:left w:w="108" w:type="dxa"/>
+              <w:right w:w="108" w:type="dxa"/>
+            </w:tcMar>
+          </w:tcPr>
+          <w:p>
+            <w:pPr>
+              <w:spacing w:after="0" w:line="240" w:lineRule="auto"/>
+              <w:rPr>
+                <w:ins w:id="3" w:author="Windows User" w:date="2017-07-24T16:06:00Z"/>
+                <w:rFonts w:ascii="Calibri" w:eastAsia="Calibri" w:hAnsi="Calibri" w:cs="Calibri"/>
+                <w:sz w:val="24"/>
+                <w:rPrChange w:id="4" w:author="Windows User" w:date="2017-07-24T16:06:00Z">
+                  <w:rPr>
+                    <w:ins w:id="5" w:author="Windows User" w:date="2017-07-24T16:06:00Z"/>
+                    <w:rFonts w:ascii="Calibri" w:eastAsia="Calibri" w:hAnsi="Calibri" w:cs="Calibri"/>
+                    <w:sz w:val="24"/>
+                  </w:rPr>
+                </w:rPrChange>
+              </w:rPr>
+            </w:pPr>
+            <w:ins w:id="6" w:author="Windows User" w:date="2017-07-24T16:06:00Z">
+              <w:r>
+                <w:rPr>
+                  <w:rFonts w:ascii="Calibri" w:eastAsia="Calibri" w:hAnsi="Calibri" w:cs="Calibri"/>
+                  <w:sz w:val="24"/>
+                  <w:rPrChange w:id="7" w:author="Windows User" w:date="2017-07-24T16:06:00Z">
+                    <w:rPr>
+                      <w:rFonts w:ascii="Calibri" w:eastAsia="Calibri" w:hAnsi="Calibri" w:cs="Calibri"/>
+                      <w:sz w:val="24"/>
+                    </w:rPr>
+                  </w:rPrChange>
+                </w:rPr>
+                <w:t>German Quiñonez</w:t>
+              </w:r>
+            </w:ins>
+          </w:p>
+        </w:tc>
+        <w:tc>
+          <w:tcPr>
+            <w:tcW w:w="1456" w:type="dxa"/>
+            <w:tcBorders>
+              <w:top w:val="single" w:sz="4" w:space="0" w:color="000000"/>
+              <w:left w:val="single" w:sz="4" w:space="0" w:color="000000"/>
+              <w:bottom w:val="single" w:sz="4" w:space="0" w:color="000000"/>
+              <w:right w:val="single" w:sz="4" w:space="0" w:color="000000"/>
+            </w:tcBorders>
+            <w:shd w:val="clear" w:color="000000" w:fill="FFFFFF"/>
+            <w:tcMar>
+              <w:left w:w="108" w:type="dxa"/>
+              <w:right w:w="108" w:type="dxa"/>
+            </w:tcMar>
+          </w:tcPr>
+          <w:p>
+            <w:pPr>
+              <w:spacing w:after="0" w:line="240" w:lineRule="auto"/>
+              <w:rPr>
+                <w:ins w:id="8" w:author="Windows User" w:date="2017-07-24T16:06:00Z"/>
+                <w:rFonts w:ascii="Calibri" w:eastAsia="Calibri" w:hAnsi="Calibri" w:cs="Calibri"/>
+                <w:sz w:val="24"/>
+                <w:rPrChange w:id="9" w:author="Windows User" w:date="2017-07-24T16:06:00Z">
+                  <w:rPr>
+                    <w:ins w:id="10" w:author="Windows User" w:date="2017-07-24T16:06:00Z"/>
+                    <w:rFonts w:ascii="Calibri" w:eastAsia="Calibri" w:hAnsi="Calibri" w:cs="Calibri"/>
+                    <w:sz w:val="24"/>
+                  </w:rPr>
+                </w:rPrChange>
+              </w:rPr>
+            </w:pPr>
+            <w:ins w:id="11" w:author="Windows User" w:date="2017-07-24T16:06:00Z">
+              <w:r>
+                <w:rPr>
+                  <w:rFonts w:ascii="Calibri" w:eastAsia="Calibri" w:hAnsi="Calibri" w:cs="Calibri"/>
+                  <w:sz w:val="24"/>
+                  <w:rPrChange w:id="12" w:author="Windows User" w:date="2017-07-24T16:06:00Z">
+                    <w:rPr>
+                      <w:rFonts w:ascii="Calibri" w:eastAsia="Calibri" w:hAnsi="Calibri" w:cs="Calibri"/>
+                      <w:sz w:val="24"/>
+                    </w:rPr>
+                  </w:rPrChange>
+                </w:rPr>
+                <w:t>07/24/2017</w:t>
+              </w:r>
+            </w:ins>
+          </w:p>
+        </w:tc>
+        <w:tc>
+          <w:tcPr>
+            <w:tcW w:w="3544" w:type="dxa"/>
+            <w:tcBorders>
+              <w:top w:val="single" w:sz="4" w:space="0" w:color="000000"/>
+              <w:left w:val="single" w:sz="4" w:space="0" w:color="000000"/>
+              <w:bottom w:val="single" w:sz="4" w:space="0" w:color="000000"/>
+              <w:right w:val="single" w:sz="4" w:space="0" w:color="000000"/>
+            </w:tcBorders>
+            <w:shd w:val="clear" w:color="000000" w:fill="FFFFFF"/>
+            <w:tcMar>
+              <w:left w:w="108" w:type="dxa"/>
+              <w:right w:w="108" w:type="dxa"/>
+            </w:tcMar>
+          </w:tcPr>
+          <w:p>
+            <w:pPr>
+              <w:spacing w:after="0" w:line="240" w:lineRule="auto"/>
+              <w:rPr>
+                <w:ins w:id="13" w:author="Windows User" w:date="2017-07-24T16:06:00Z"/>
+                <w:rFonts w:ascii="Calibri" w:eastAsia="Calibri" w:hAnsi="Calibri" w:cs="Calibri"/>
+                <w:sz w:val="24"/>
+                <w:rPrChange w:id="14" w:author="Windows User" w:date="2017-07-24T16:06:00Z">
+                  <w:rPr>
+                    <w:ins w:id="15" w:author="Windows User" w:date="2017-07-24T16:06:00Z"/>
+                    <w:rFonts w:ascii="Calibri" w:eastAsia="Calibri" w:hAnsi="Calibri" w:cs="Calibri"/>
+                    <w:b/>
+                    <w:sz w:val="24"/>
+                  </w:rPr>
+                </w:rPrChange>
+              </w:rPr>
+            </w:pPr>
+            <w:ins w:id="16" w:author="Windows User" w:date="2017-07-24T16:06:00Z">
+              <w:r>
+                <w:rPr>
+                  <w:rFonts w:ascii="Calibri" w:eastAsia="Calibri" w:hAnsi="Calibri" w:cs="Calibri"/>
+                  <w:sz w:val="24"/>
+                  <w:rPrChange w:id="17" w:author="Windows User" w:date="2017-07-24T16:07:00Z">
+                    <w:rPr>
+                      <w:rFonts w:ascii="Arial" w:hAnsi="Arial"/>
+                      <w:b/>
+                      <w:color w:val="767676"/>
+                      <w:shd w:val="clear" w:color="auto" w:fill="FFFFFF"/>
+                    </w:rPr>
+                  </w:rPrChange>
+                </w:rPr>
+                <w:t>fourth</w:t>
+              </w:r>
+              <w:r>
+                <w:rPr>
+                  <w:rFonts w:ascii="Calibri" w:eastAsia="Calibri" w:hAnsi="Calibri" w:cs="Calibri"/>
+                  <w:sz w:val="24"/>
+                  <w:rPrChange w:id="18" w:author="Windows User" w:date="2017-07-24T16:06:00Z">
+                    <w:rPr>
+                      <w:rFonts w:ascii="Calibri" w:eastAsia="Calibri" w:hAnsi="Calibri" w:cs="Calibri"/>
+                      <w:b/>
+                      <w:sz w:val="24"/>
+                    </w:rPr>
+                  </w:rPrChange>
+                </w:rPr>
+                <w:t xml:space="preserve">  change mode</w:t>
+              </w:r>
+            </w:ins>
+          </w:p>
+        </w:tc>
+      </w:tr>
     </w:tbl>
     <w:p>
       <w:pPr>
@@ -620,6 +756,8 @@
           <w:sz w:val="24"/>
         </w:rPr>
       </w:pPr>
+      <w:bookmarkStart w:id="19" w:name="_GoBack"/>
+      <w:bookmarkEnd w:id="19"/>
     </w:p>
     <w:p>
       <w:pPr>
@@ -743,21 +881,12 @@
           <w:sz w:val="24"/>
         </w:rPr>
       </w:pPr>
-      <w:proofErr w:type="gramStart"/>
-      <w:r>
-        <w:rPr>
-          <w:rFonts w:ascii="Arial" w:eastAsia="Arial" w:hAnsi="Arial" w:cs="Arial"/>
-          <w:sz w:val="24"/>
-        </w:rPr>
-        <w:t>development</w:t>
-      </w:r>
-      <w:proofErr w:type="gramEnd"/>
-      <w:r>
-        <w:rPr>
-          <w:rFonts w:ascii="Arial" w:eastAsia="Arial" w:hAnsi="Arial" w:cs="Arial"/>
-          <w:sz w:val="24"/>
-        </w:rPr>
-        <w:t>.</w:t>
+      <w:r>
+        <w:rPr>
+          <w:rFonts w:ascii="Arial" w:eastAsia="Arial" w:hAnsi="Arial" w:cs="Arial"/>
+          <w:sz w:val="24"/>
+        </w:rPr>
+        <w:t>development.</w:t>
       </w:r>
     </w:p>
     <w:p>
@@ -878,21 +1007,12 @@
           <w:sz w:val="24"/>
         </w:rPr>
       </w:pPr>
-      <w:proofErr w:type="spellStart"/>
-      <w:r>
-        <w:rPr>
-          <w:rFonts w:ascii="Arial" w:eastAsia="Arial" w:hAnsi="Arial" w:cs="Arial"/>
-          <w:sz w:val="24"/>
-        </w:rPr>
-        <w:t>Functionability</w:t>
-      </w:r>
-      <w:proofErr w:type="spellEnd"/>
-      <w:r>
-        <w:rPr>
-          <w:rFonts w:ascii="Arial" w:eastAsia="Arial" w:hAnsi="Arial" w:cs="Arial"/>
-          <w:sz w:val="24"/>
-        </w:rPr>
-        <w:t>: that the user can use the software</w:t>
+      <w:r>
+        <w:rPr>
+          <w:rFonts w:ascii="Arial" w:eastAsia="Arial" w:hAnsi="Arial" w:cs="Arial"/>
+          <w:sz w:val="24"/>
+        </w:rPr>
+        <w:t>Functionability: that the user can use the software</w:t>
       </w:r>
       <w:r>
         <w:rPr>
@@ -1174,7 +1294,7 @@
           <v:rect id="rectole0000000000" o:spid="_x0000_i1025" style="width:249pt;height:114pt" o:ole="" o:preferrelative="t" stroked="f">
             <v:imagedata r:id="rId6" o:title=""/>
           </v:rect>
-          <o:OLEObject Type="Embed" ProgID="StaticDib" ShapeID="rectole0000000000" DrawAspect="Content" ObjectID="_1562411074" r:id="rId7"/>
+          <o:OLEObject Type="Embed" ProgID="StaticDib" ShapeID="rectole0000000000" DrawAspect="Content" ObjectID="_1562417637" r:id="rId7"/>
         </w:object>
       </w:r>
     </w:p>
@@ -1182,41 +1302,29 @@
       <w:pPr>
         <w:spacing w:after="0" w:line="240" w:lineRule="auto"/>
         <w:rPr>
-          <w:ins w:id="0" w:author="Windows User" w:date="2017-07-24T14:18:00Z"/>
-          <w:rFonts w:ascii="Arial" w:eastAsia="Arial" w:hAnsi="Arial" w:cs="Arial"/>
-          <w:sz w:val="24"/>
-        </w:rPr>
-      </w:pPr>
-    </w:p>
-    <w:p>
-      <w:pPr>
-        <w:spacing w:after="0" w:line="240" w:lineRule="auto"/>
-        <w:rPr>
-          <w:ins w:id="1" w:author="Windows User" w:date="2017-07-24T14:18:00Z"/>
-          <w:rFonts w:ascii="Arial" w:eastAsia="Arial" w:hAnsi="Arial" w:cs="Arial"/>
-          <w:sz w:val="24"/>
-        </w:rPr>
-      </w:pPr>
-    </w:p>
-    <w:p>
-      <w:pPr>
-        <w:spacing w:after="0" w:line="240" w:lineRule="auto"/>
-        <w:rPr>
-          <w:rFonts w:ascii="Arial" w:eastAsia="Arial" w:hAnsi="Arial" w:cs="Arial"/>
-          <w:sz w:val="24"/>
-        </w:rPr>
-      </w:pPr>
-      <w:ins w:id="2" w:author="Windows User" w:date="2017-07-24T14:18:00Z">
+          <w:ins w:id="20" w:author="Windows User" w:date="2017-07-24T14:18:00Z"/>
+          <w:rFonts w:ascii="Arial" w:eastAsia="Arial" w:hAnsi="Arial" w:cs="Arial"/>
+          <w:sz w:val="24"/>
+        </w:rPr>
+      </w:pPr>
+    </w:p>
+    <w:p>
+      <w:pPr>
+        <w:spacing w:after="0" w:line="240" w:lineRule="auto"/>
+        <w:rPr>
+          <w:rFonts w:ascii="Arial" w:eastAsia="Arial" w:hAnsi="Arial" w:cs="Arial"/>
+          <w:sz w:val="24"/>
+        </w:rPr>
+      </w:pPr>
+      <w:ins w:id="21" w:author="Windows User" w:date="2017-07-24T16:07:00Z">
         <w:r>
           <w:rPr>
             <w:rFonts w:ascii="Arial" w:eastAsia="Arial" w:hAnsi="Arial" w:cs="Arial"/>
             <w:sz w:val="24"/>
           </w:rPr>
-          <w:t>sdsdsdsd</w:t>
+          <w:t xml:space="preserve"> </w:t>
         </w:r>
       </w:ins>
-      <w:bookmarkStart w:id="3" w:name="_GoBack"/>
-      <w:bookmarkEnd w:id="3"/>
     </w:p>
     <w:sectPr>
       <w:pgSz w:w="12240" w:h="15840"/>
@@ -1547,6 +1655,36 @@
       <w:contextualSpacing/>
     </w:pPr>
   </w:style>
+  <w:style w:type="paragraph" w:styleId="BalloonText">
+    <w:name w:val="Balloon Text"/>
+    <w:basedOn w:val="Normal"/>
+    <w:link w:val="BalloonTextChar"/>
+    <w:uiPriority w:val="99"/>
+    <w:semiHidden/>
+    <w:unhideWhenUsed/>
+    <w:rsid w:val="00A06DC7"/>
+    <w:pPr>
+      <w:spacing w:after="0" w:line="240" w:lineRule="auto"/>
+    </w:pPr>
+    <w:rPr>
+      <w:rFonts w:ascii="Tahoma" w:hAnsi="Tahoma" w:cs="Tahoma"/>
+      <w:sz w:val="16"/>
+      <w:szCs w:val="16"/>
+    </w:rPr>
+  </w:style>
+  <w:style w:type="character" w:customStyle="1" w:styleId="BalloonTextChar">
+    <w:name w:val="Balloon Text Char"/>
+    <w:basedOn w:val="DefaultParagraphFont"/>
+    <w:link w:val="BalloonText"/>
+    <w:uiPriority w:val="99"/>
+    <w:semiHidden/>
+    <w:rsid w:val="00A06DC7"/>
+    <w:rPr>
+      <w:rFonts w:ascii="Tahoma" w:hAnsi="Tahoma" w:cs="Tahoma"/>
+      <w:sz w:val="16"/>
+      <w:szCs w:val="16"/>
+    </w:rPr>
+  </w:style>
 </w:styles>
 </file>
 
@@ -1747,6 +1885,36 @@
       <w:ind w:left="720"/>
       <w:contextualSpacing/>
     </w:pPr>
+  </w:style>
+  <w:style w:type="paragraph" w:styleId="BalloonText">
+    <w:name w:val="Balloon Text"/>
+    <w:basedOn w:val="Normal"/>
+    <w:link w:val="BalloonTextChar"/>
+    <w:uiPriority w:val="99"/>
+    <w:semiHidden/>
+    <w:unhideWhenUsed/>
+    <w:rsid w:val="00A06DC7"/>
+    <w:pPr>
+      <w:spacing w:after="0" w:line="240" w:lineRule="auto"/>
+    </w:pPr>
+    <w:rPr>
+      <w:rFonts w:ascii="Tahoma" w:hAnsi="Tahoma" w:cs="Tahoma"/>
+      <w:sz w:val="16"/>
+      <w:szCs w:val="16"/>
+    </w:rPr>
+  </w:style>
+  <w:style w:type="character" w:customStyle="1" w:styleId="BalloonTextChar">
+    <w:name w:val="Balloon Text Char"/>
+    <w:basedOn w:val="DefaultParagraphFont"/>
+    <w:link w:val="BalloonText"/>
+    <w:uiPriority w:val="99"/>
+    <w:semiHidden/>
+    <w:rsid w:val="00A06DC7"/>
+    <w:rPr>
+      <w:rFonts w:ascii="Tahoma" w:hAnsi="Tahoma" w:cs="Tahoma"/>
+      <w:sz w:val="16"/>
+      <w:szCs w:val="16"/>
+    </w:rPr>
   </w:style>
 </w:styles>
 </file>

</xml_diff>